<commit_message>
exploratory social shrimp analyses
</commit_message>
<xml_diff>
--- a/Analysis/social_shrimp/writing/Writing_notes.docx
+++ b/Analysis/social_shrimp/writing/Writing_notes.docx
@@ -79,6 +79,13 @@
         </w:rPr>
         <w:t>Introduction</w:t>
       </w:r>
+      <w:r>
+        <w:rPr>
+          <w:rFonts w:ascii="Times New Roman" w:hAnsi="Times New Roman" w:cs="Times New Roman"/>
+          <w:smallCaps/>
+        </w:rPr>
+        <w:tab/>
+      </w:r>
     </w:p>
     <w:p>
       <w:pPr>
@@ -256,7 +263,15 @@
         <w:rPr>
           <w:rFonts w:ascii="Times New Roman" w:hAnsi="Times New Roman" w:cs="Times New Roman"/>
         </w:rPr>
-        <w:t xml:space="preserve">Fishing effort, even if not a direct measure of abundance may still tell us informative things about the distribution of fish populations (Stewart et al. 2010, </w:t>
+        <w:t>Fishing effort, even if not a direct measure of abundance may still tell us informative things about the distribution of fish populations (St</w:t>
+      </w:r>
+      <w:bookmarkStart w:id="0" w:name="_GoBack"/>
+      <w:bookmarkEnd w:id="0"/>
+      <w:r>
+        <w:rPr>
+          <w:rFonts w:ascii="Times New Roman" w:hAnsi="Times New Roman" w:cs="Times New Roman"/>
+        </w:rPr>
+        <w:t xml:space="preserve">ewart et al. 2010, </w:t>
       </w:r>
       <w:proofErr w:type="spellStart"/>
       <w:r>
@@ -924,13 +939,6 @@
           <w:rFonts w:ascii="Times New Roman" w:hAnsi="Times New Roman" w:cs="Times New Roman"/>
         </w:rPr>
       </w:pPr>
-    </w:p>
-    <w:p>
-      <w:pPr>
-        <w:rPr>
-          <w:rFonts w:ascii="Times New Roman" w:hAnsi="Times New Roman" w:cs="Times New Roman"/>
-        </w:rPr>
-      </w:pPr>
       <w:r>
         <w:rPr>
           <w:rFonts w:ascii="Times New Roman" w:hAnsi="Times New Roman" w:cs="Times New Roman"/>
@@ -1179,13 +1187,61 @@
       <w:pPr>
         <w:rPr>
           <w:rFonts w:ascii="Times New Roman" w:hAnsi="Times New Roman" w:cs="Times New Roman"/>
-          <w:smallCaps/>
-        </w:rPr>
-      </w:pPr>
-      <w:r>
-        <w:rPr>
-          <w:rFonts w:ascii="Times New Roman" w:hAnsi="Times New Roman" w:cs="Times New Roman"/>
-          <w:smallCaps/>
+          <w:i/>
+        </w:rPr>
+      </w:pPr>
+      <w:proofErr w:type="gramStart"/>
+      <w:r>
+        <w:rPr>
+          <w:rFonts w:ascii="Times New Roman" w:hAnsi="Times New Roman" w:cs="Times New Roman"/>
+          <w:i/>
+        </w:rPr>
+        <w:t>However</w:t>
+      </w:r>
+      <w:proofErr w:type="gramEnd"/>
+      <w:r>
+        <w:rPr>
+          <w:rFonts w:ascii="Times New Roman" w:hAnsi="Times New Roman" w:cs="Times New Roman"/>
+          <w:i/>
+        </w:rPr>
+        <w:t xml:space="preserve"> there is no stock assessment for the species</w:t>
+      </w:r>
+    </w:p>
+    <w:p>
+      <w:pPr>
+        <w:pStyle w:val="ListParagraph"/>
+        <w:numPr>
+          <w:ilvl w:val="0"/>
+          <w:numId w:val="2"/>
+        </w:numPr>
+        <w:rPr>
+          <w:rFonts w:ascii="Times New Roman" w:hAnsi="Times New Roman" w:cs="Times New Roman"/>
+        </w:rPr>
+      </w:pPr>
+      <w:hyperlink r:id="rId7" w:history="1">
+        <w:r>
+          <w:rPr>
+            <w:rStyle w:val="Hyperlink"/>
+            <w:rFonts w:ascii="Times New Roman" w:hAnsi="Times New Roman" w:cs="Times New Roman"/>
+          </w:rPr>
+          <w:t>http://www.fishchoice.com/buying-guide/pink-shrimp</w:t>
+        </w:r>
+      </w:hyperlink>
+    </w:p>
+    <w:p>
+      <w:pPr>
+        <w:pStyle w:val="ListParagraph"/>
+        <w:numPr>
+          <w:ilvl w:val="0"/>
+          <w:numId w:val="2"/>
+        </w:numPr>
+        <w:rPr>
+          <w:rFonts w:ascii="Times New Roman" w:hAnsi="Times New Roman" w:cs="Times New Roman"/>
+        </w:rPr>
+      </w:pPr>
+      <w:r>
+        <w:rPr>
+          <w:rFonts w:ascii="Times New Roman" w:hAnsi="Times New Roman" w:cs="Times New Roman"/>
         </w:rPr>
         <w:br w:type="page"/>
       </w:r>
@@ -2545,8 +2601,6 @@
         </w:rPr>
         <w:t>i</w:t>
       </w:r>
-      <w:bookmarkStart w:id="0" w:name="_GoBack"/>
-      <w:bookmarkEnd w:id="0"/>
       <w:r>
         <w:rPr>
           <w:rFonts w:ascii="Times New Roman" w:eastAsiaTheme="minorEastAsia" w:hAnsi="Times New Roman" w:cs="Times New Roman"/>
@@ -4022,7 +4076,7 @@
   <w:abstractNum w:abstractNumId="6">
     <w:nsid w:val="7F6648E2"/>
     <w:multiLevelType w:val="hybridMultilevel"/>
-    <w:tmpl w:val="69B60D98"/>
+    <w:tmpl w:val="7B76BCAA"/>
     <w:lvl w:ilvl="0" w:tplc="04090001">
       <w:start w:val="1"/>
       <w:numFmt w:val="bullet"/>

</xml_diff>